<commit_message>
Alteração do Readme e Edição do Doc. de Arquitetura
</commit_message>
<xml_diff>
--- a/2.2. Documento de arquitetura/Documento de Arquitetura.docx
+++ b/2.2. Documento de arquitetura/Documento de Arquitetura.docx
@@ -2027,270 +2027,6 @@
               <w:vertAlign w:val="baseline"/>
             </w:rPr>
           </w:pPr>
-          <w:hyperlink w:anchor="_57pvq7izzvj8">
-            <w:r>
-              <w:rPr>
-                <w:rFonts w:ascii="Times New Roman" w:cs="Times New Roman" w:eastAsia="Times New Roman" w:hAnsi="Times New Roman"/>
-                <w:b w:val="1"/>
-                <w:i w:val="0"/>
-                <w:smallCaps w:val="0"/>
-                <w:strike w:val="0"/>
-                <w:color w:val="000000"/>
-                <w:sz w:val="20"/>
-                <w:szCs w:val="20"/>
-                <w:u w:val="none"/>
-                <w:shd w:fill="auto" w:val="clear"/>
-                <w:vertAlign w:val="baseline"/>
-                <w:rtl w:val="0"/>
-              </w:rPr>
-              <w:t xml:space="preserve">Visão Lógica</w:t>
-            </w:r>
-          </w:hyperlink>
-          <w:r>
-            <w:rPr>
-              <w:rFonts w:ascii="Times New Roman" w:cs="Times New Roman" w:eastAsia="Times New Roman" w:hAnsi="Times New Roman"/>
-              <w:b w:val="1"/>
-              <w:i w:val="0"/>
-              <w:smallCaps w:val="0"/>
-              <w:strike w:val="0"/>
-              <w:color w:val="000000"/>
-              <w:sz w:val="20"/>
-              <w:szCs w:val="20"/>
-              <w:u w:val="none"/>
-              <w:shd w:fill="auto" w:val="clear"/>
-              <w:vertAlign w:val="baseline"/>
-              <w:rtl w:val="0"/>
-            </w:rPr>
-            <w:tab/>
-          </w:r>
-          <w:r>
-            <w:fldChar w:fldCharType="begin"/>
-            <w:instrText xml:space="preserve"> PAGEREF _57pvq7izzvj8 \h </w:instrText>
-            <w:fldChar w:fldCharType="separate"/>
-          </w:r>
-          <w:r>
-            <w:rPr>
-              <w:rFonts w:ascii="Times New Roman" w:cs="Times New Roman" w:eastAsia="Times New Roman" w:hAnsi="Times New Roman"/>
-              <w:b w:val="1"/>
-              <w:i w:val="0"/>
-              <w:smallCaps w:val="0"/>
-              <w:strike w:val="0"/>
-              <w:color w:val="000000"/>
-              <w:sz w:val="20"/>
-              <w:szCs w:val="20"/>
-              <w:u w:val="none"/>
-              <w:shd w:fill="auto" w:val="clear"/>
-              <w:vertAlign w:val="baseline"/>
-              <w:rtl w:val="0"/>
-            </w:rPr>
-            <w:t xml:space="preserve">5</w:t>
-          </w:r>
-          <w:r>
-            <w:fldChar w:fldCharType="end"/>
-          </w:r>
-          <w:r>
-            <w:rPr>
-              <w:rtl w:val="0"/>
-            </w:rPr>
-          </w:r>
-        </w:p>
-        <w:p>
-          <w:pPr>
-            <w:tabs>
-              <w:tab w:val="right" w:pos="9360"/>
-            </w:tabs>
-            <w:spacing w:before="60" w:line="240" w:lineRule="auto"/>
-            <w:ind w:left="360" w:firstLine="0"/>
-            <w:rPr>
-              <w:rFonts w:ascii="Times New Roman" w:cs="Times New Roman" w:eastAsia="Times New Roman" w:hAnsi="Times New Roman"/>
-              <w:b w:val="0"/>
-              <w:i w:val="0"/>
-              <w:smallCaps w:val="0"/>
-              <w:strike w:val="0"/>
-              <w:color w:val="000000"/>
-              <w:sz w:val="20"/>
-              <w:szCs w:val="20"/>
-              <w:u w:val="none"/>
-              <w:shd w:fill="auto" w:val="clear"/>
-              <w:vertAlign w:val="baseline"/>
-            </w:rPr>
-          </w:pPr>
-          <w:hyperlink w:anchor="_8jgutxrqvo88">
-            <w:r>
-              <w:rPr>
-                <w:rFonts w:ascii="Times New Roman" w:cs="Times New Roman" w:eastAsia="Times New Roman" w:hAnsi="Times New Roman"/>
-                <w:b w:val="0"/>
-                <w:i w:val="0"/>
-                <w:smallCaps w:val="0"/>
-                <w:strike w:val="0"/>
-                <w:color w:val="000000"/>
-                <w:sz w:val="20"/>
-                <w:szCs w:val="20"/>
-                <w:u w:val="none"/>
-                <w:shd w:fill="auto" w:val="clear"/>
-                <w:vertAlign w:val="baseline"/>
-                <w:rtl w:val="0"/>
-              </w:rPr>
-              <w:t xml:space="preserve">Visão Geral</w:t>
-            </w:r>
-          </w:hyperlink>
-          <w:r>
-            <w:rPr>
-              <w:rFonts w:ascii="Times New Roman" w:cs="Times New Roman" w:eastAsia="Times New Roman" w:hAnsi="Times New Roman"/>
-              <w:b w:val="0"/>
-              <w:i w:val="0"/>
-              <w:smallCaps w:val="0"/>
-              <w:strike w:val="0"/>
-              <w:color w:val="000000"/>
-              <w:sz w:val="20"/>
-              <w:szCs w:val="20"/>
-              <w:u w:val="none"/>
-              <w:shd w:fill="auto" w:val="clear"/>
-              <w:vertAlign w:val="baseline"/>
-              <w:rtl w:val="0"/>
-            </w:rPr>
-            <w:tab/>
-          </w:r>
-          <w:r>
-            <w:fldChar w:fldCharType="begin"/>
-            <w:instrText xml:space="preserve"> PAGEREF _8jgutxrqvo88 \h </w:instrText>
-            <w:fldChar w:fldCharType="separate"/>
-          </w:r>
-          <w:r>
-            <w:rPr>
-              <w:rFonts w:ascii="Times New Roman" w:cs="Times New Roman" w:eastAsia="Times New Roman" w:hAnsi="Times New Roman"/>
-              <w:b w:val="0"/>
-              <w:i w:val="0"/>
-              <w:smallCaps w:val="0"/>
-              <w:strike w:val="0"/>
-              <w:color w:val="000000"/>
-              <w:sz w:val="20"/>
-              <w:szCs w:val="20"/>
-              <w:u w:val="none"/>
-              <w:shd w:fill="auto" w:val="clear"/>
-              <w:vertAlign w:val="baseline"/>
-              <w:rtl w:val="0"/>
-            </w:rPr>
-            <w:t xml:space="preserve">5</w:t>
-          </w:r>
-          <w:r>
-            <w:fldChar w:fldCharType="end"/>
-          </w:r>
-          <w:r>
-            <w:rPr>
-              <w:rtl w:val="0"/>
-            </w:rPr>
-          </w:r>
-        </w:p>
-        <w:p>
-          <w:pPr>
-            <w:tabs>
-              <w:tab w:val="right" w:pos="9360"/>
-            </w:tabs>
-            <w:spacing w:before="60" w:line="240" w:lineRule="auto"/>
-            <w:ind w:left="360" w:firstLine="0"/>
-            <w:rPr>
-              <w:rFonts w:ascii="Times New Roman" w:cs="Times New Roman" w:eastAsia="Times New Roman" w:hAnsi="Times New Roman"/>
-              <w:b w:val="0"/>
-              <w:i w:val="0"/>
-              <w:smallCaps w:val="0"/>
-              <w:strike w:val="0"/>
-              <w:color w:val="000000"/>
-              <w:sz w:val="20"/>
-              <w:szCs w:val="20"/>
-              <w:u w:val="none"/>
-              <w:shd w:fill="auto" w:val="clear"/>
-              <w:vertAlign w:val="baseline"/>
-            </w:rPr>
-          </w:pPr>
-          <w:hyperlink w:anchor="_bci7wc59z0vs">
-            <w:r>
-              <w:rPr>
-                <w:rFonts w:ascii="Times New Roman" w:cs="Times New Roman" w:eastAsia="Times New Roman" w:hAnsi="Times New Roman"/>
-                <w:b w:val="0"/>
-                <w:i w:val="0"/>
-                <w:smallCaps w:val="0"/>
-                <w:strike w:val="0"/>
-                <w:color w:val="000000"/>
-                <w:sz w:val="20"/>
-                <w:szCs w:val="20"/>
-                <w:u w:val="none"/>
-                <w:shd w:fill="auto" w:val="clear"/>
-                <w:vertAlign w:val="baseline"/>
-                <w:rtl w:val="0"/>
-              </w:rPr>
-              <w:t xml:space="preserve">Pacotes de Design Significativos do Ponto de Vista da Arquitetura</w:t>
-            </w:r>
-          </w:hyperlink>
-          <w:r>
-            <w:rPr>
-              <w:rFonts w:ascii="Times New Roman" w:cs="Times New Roman" w:eastAsia="Times New Roman" w:hAnsi="Times New Roman"/>
-              <w:b w:val="0"/>
-              <w:i w:val="0"/>
-              <w:smallCaps w:val="0"/>
-              <w:strike w:val="0"/>
-              <w:color w:val="000000"/>
-              <w:sz w:val="20"/>
-              <w:szCs w:val="20"/>
-              <w:u w:val="none"/>
-              <w:shd w:fill="auto" w:val="clear"/>
-              <w:vertAlign w:val="baseline"/>
-              <w:rtl w:val="0"/>
-            </w:rPr>
-            <w:tab/>
-          </w:r>
-          <w:r>
-            <w:fldChar w:fldCharType="begin"/>
-            <w:instrText xml:space="preserve"> PAGEREF _bci7wc59z0vs \h </w:instrText>
-            <w:fldChar w:fldCharType="separate"/>
-          </w:r>
-          <w:r>
-            <w:rPr>
-              <w:rFonts w:ascii="Times New Roman" w:cs="Times New Roman" w:eastAsia="Times New Roman" w:hAnsi="Times New Roman"/>
-              <w:b w:val="0"/>
-              <w:i w:val="0"/>
-              <w:smallCaps w:val="0"/>
-              <w:strike w:val="0"/>
-              <w:color w:val="000000"/>
-              <w:sz w:val="20"/>
-              <w:szCs w:val="20"/>
-              <w:u w:val="none"/>
-              <w:shd w:fill="auto" w:val="clear"/>
-              <w:vertAlign w:val="baseline"/>
-              <w:rtl w:val="0"/>
-            </w:rPr>
-            <w:t xml:space="preserve">5</w:t>
-          </w:r>
-          <w:r>
-            <w:fldChar w:fldCharType="end"/>
-          </w:r>
-          <w:r>
-            <w:rPr>
-              <w:rtl w:val="0"/>
-            </w:rPr>
-          </w:r>
-        </w:p>
-        <w:p>
-          <w:pPr>
-            <w:tabs>
-              <w:tab w:val="right" w:pos="9360"/>
-            </w:tabs>
-            <w:spacing w:before="200" w:line="240" w:lineRule="auto"/>
-            <w:ind w:left="0" w:firstLine="0"/>
-            <w:rPr>
-              <w:rFonts w:ascii="Times New Roman" w:cs="Times New Roman" w:eastAsia="Times New Roman" w:hAnsi="Times New Roman"/>
-              <w:b w:val="1"/>
-              <w:i w:val="0"/>
-              <w:smallCaps w:val="0"/>
-              <w:strike w:val="0"/>
-              <w:color w:val="000000"/>
-              <w:sz w:val="20"/>
-              <w:szCs w:val="20"/>
-              <w:u w:val="none"/>
-              <w:shd w:fill="auto" w:val="clear"/>
-              <w:vertAlign w:val="baseline"/>
-            </w:rPr>
-          </w:pPr>
           <w:hyperlink w:anchor="_o9luau1391hv">
             <w:r>
               <w:rPr>
@@ -2627,7 +2363,7 @@
             <w:tabs>
               <w:tab w:val="right" w:pos="9360"/>
             </w:tabs>
-            <w:spacing w:before="200" w:line="240" w:lineRule="auto"/>
+            <w:spacing w:after="80" w:before="200" w:line="240" w:lineRule="auto"/>
             <w:ind w:left="0" w:firstLine="0"/>
             <w:rPr>
               <w:rFonts w:ascii="Times New Roman" w:cs="Times New Roman" w:eastAsia="Times New Roman" w:hAnsi="Times New Roman"/>
@@ -2709,94 +2445,6 @@
               <w:rtl w:val="0"/>
             </w:rPr>
           </w:r>
-        </w:p>
-        <w:p>
-          <w:pPr>
-            <w:tabs>
-              <w:tab w:val="right" w:pos="9360"/>
-            </w:tabs>
-            <w:spacing w:after="80" w:before="200" w:line="240" w:lineRule="auto"/>
-            <w:ind w:left="0" w:firstLine="0"/>
-            <w:rPr>
-              <w:rFonts w:ascii="Times New Roman" w:cs="Times New Roman" w:eastAsia="Times New Roman" w:hAnsi="Times New Roman"/>
-              <w:b w:val="1"/>
-              <w:i w:val="0"/>
-              <w:smallCaps w:val="0"/>
-              <w:strike w:val="0"/>
-              <w:color w:val="000000"/>
-              <w:sz w:val="20"/>
-              <w:szCs w:val="20"/>
-              <w:u w:val="none"/>
-              <w:shd w:fill="auto" w:val="clear"/>
-              <w:vertAlign w:val="baseline"/>
-            </w:rPr>
-          </w:pPr>
-          <w:hyperlink w:anchor="_q9zed7e13siz">
-            <w:r>
-              <w:rPr>
-                <w:rFonts w:ascii="Times New Roman" w:cs="Times New Roman" w:eastAsia="Times New Roman" w:hAnsi="Times New Roman"/>
-                <w:b w:val="1"/>
-                <w:i w:val="0"/>
-                <w:smallCaps w:val="0"/>
-                <w:strike w:val="0"/>
-                <w:color w:val="000000"/>
-                <w:sz w:val="20"/>
-                <w:szCs w:val="20"/>
-                <w:u w:val="none"/>
-                <w:shd w:fill="auto" w:val="clear"/>
-                <w:vertAlign w:val="baseline"/>
-                <w:rtl w:val="0"/>
-              </w:rPr>
-              <w:t xml:space="preserve">Qualidade</w:t>
-            </w:r>
-          </w:hyperlink>
-          <w:r>
-            <w:rPr>
-              <w:rFonts w:ascii="Times New Roman" w:cs="Times New Roman" w:eastAsia="Times New Roman" w:hAnsi="Times New Roman"/>
-              <w:b w:val="1"/>
-              <w:i w:val="0"/>
-              <w:smallCaps w:val="0"/>
-              <w:strike w:val="0"/>
-              <w:color w:val="000000"/>
-              <w:sz w:val="20"/>
-              <w:szCs w:val="20"/>
-              <w:u w:val="none"/>
-              <w:shd w:fill="auto" w:val="clear"/>
-              <w:vertAlign w:val="baseline"/>
-              <w:rtl w:val="0"/>
-            </w:rPr>
-            <w:tab/>
-          </w:r>
-          <w:r>
-            <w:fldChar w:fldCharType="begin"/>
-            <w:instrText xml:space="preserve"> PAGEREF _q9zed7e13siz \h </w:instrText>
-            <w:fldChar w:fldCharType="separate"/>
-          </w:r>
-          <w:r>
-            <w:rPr>
-              <w:rFonts w:ascii="Times New Roman" w:cs="Times New Roman" w:eastAsia="Times New Roman" w:hAnsi="Times New Roman"/>
-              <w:b w:val="1"/>
-              <w:i w:val="0"/>
-              <w:smallCaps w:val="0"/>
-              <w:strike w:val="0"/>
-              <w:color w:val="000000"/>
-              <w:sz w:val="20"/>
-              <w:szCs w:val="20"/>
-              <w:u w:val="none"/>
-              <w:shd w:fill="auto" w:val="clear"/>
-              <w:vertAlign w:val="baseline"/>
-              <w:rtl w:val="0"/>
-            </w:rPr>
-            <w:t xml:space="preserve">6</w:t>
-          </w:r>
-          <w:r>
-            <w:fldChar w:fldCharType="end"/>
-          </w:r>
-          <w:r>
-            <w:rPr>
-              <w:rtl w:val="0"/>
-            </w:rPr>
-          </w:r>
           <w:r>
             <w:fldChar w:fldCharType="end"/>
           </w:r>
@@ -3758,7 +3406,7 @@
         </w:rPr>
         <w:t xml:space="preserve">4.2</w:t>
         <w:tab/>
-        <w:t xml:space="preserve">Realizar Ponto</w:t>
+        <w:t xml:space="preserve">Cadastrar Lançamento</w:t>
       </w:r>
     </w:p>
     <w:p>
@@ -3791,7 +3439,7 @@
         </w:rPr>
         <w:t xml:space="preserve">4.3</w:t>
         <w:tab/>
-        <w:t xml:space="preserve">Cadastrar Funcionário</w:t>
+        <w:t xml:space="preserve">Cadastrar Pessoa</w:t>
       </w:r>
     </w:p>
     <w:p>
@@ -3824,7 +3472,7 @@
         </w:rPr>
         <w:t xml:space="preserve">4.4</w:t>
         <w:tab/>
-        <w:t xml:space="preserve">Editar Funcionário</w:t>
+        <w:t xml:space="preserve">Gerar Relatórios de Lançamentos</w:t>
       </w:r>
     </w:p>
     <w:p>
@@ -3857,7 +3505,7 @@
         </w:rPr>
         <w:t xml:space="preserve">4.5</w:t>
         <w:tab/>
-        <w:t xml:space="preserve">Gerar Relatórios</w:t>
+        <w:t xml:space="preserve">Excluir Lançamentos</w:t>
       </w:r>
     </w:p>
     <w:p>
@@ -3890,7 +3538,7 @@
         </w:rPr>
         <w:t xml:space="preserve">4.6</w:t>
         <w:tab/>
-        <w:t xml:space="preserve">Consultar Funcionário</w:t>
+        <w:t xml:space="preserve">Editar Lançamentos</w:t>
       </w:r>
     </w:p>
     <w:p>
@@ -3923,7 +3571,7 @@
         </w:rPr>
         <w:t xml:space="preserve">4.7</w:t>
         <w:tab/>
-        <w:t xml:space="preserve">Consultar Ponto</w:t>
+        <w:t xml:space="preserve">Consultar Pessoa</w:t>
       </w:r>
     </w:p>
     <w:p>
@@ -3956,7 +3604,7 @@
         </w:rPr>
         <w:t xml:space="preserve">4.8</w:t>
         <w:tab/>
-        <w:t xml:space="preserve">Editar Ponto</w:t>
+        <w:t xml:space="preserve">Editar Pessoa</w:t>
       </w:r>
     </w:p>
     <w:p>
@@ -3989,64 +3637,119 @@
         </w:rPr>
         <w:t xml:space="preserve">4.9</w:t>
         <w:tab/>
-        <w:t xml:space="preserve">Incluir Ponto</w:t>
-      </w:r>
-    </w:p>
-    <w:p>
-      <w:pPr>
-        <w:ind w:left="1440" w:firstLine="0"/>
-        <w:rPr>
-          <w:rFonts w:ascii="Arial" w:cs="Arial" w:eastAsia="Arial" w:hAnsi="Arial"/>
-          <w:b w:val="1"/>
-        </w:rPr>
-      </w:pPr>
-      <w:r>
-        <w:rPr>
-          <w:rtl w:val="0"/>
-        </w:rPr>
-      </w:r>
-    </w:p>
-    <w:p>
-      <w:pPr>
-        <w:ind w:left="1440" w:firstLine="0"/>
-        <w:rPr>
-          <w:rFonts w:ascii="Arial" w:cs="Arial" w:eastAsia="Arial" w:hAnsi="Arial"/>
-          <w:b w:val="1"/>
-        </w:rPr>
-      </w:pPr>
-      <w:r>
-        <w:rPr>
-          <w:rFonts w:ascii="Arial" w:cs="Arial" w:eastAsia="Arial" w:hAnsi="Arial"/>
-          <w:b w:val="1"/>
-          <w:rtl w:val="0"/>
-        </w:rPr>
-        <w:t xml:space="preserve">4.10</w:t>
+        <w:t xml:space="preserve">Excluir Pessoa</w:t>
+      </w:r>
+    </w:p>
+    <w:p>
+      <w:pPr>
+        <w:ind w:left="0" w:firstLine="0"/>
+        <w:rPr/>
+      </w:pPr>
+      <w:bookmarkStart w:colFirst="0" w:colLast="0" w:name="_dceru1kcfiat" w:id="21"/>
+      <w:bookmarkEnd w:id="21"/>
+      <w:r>
+        <w:rPr>
+          <w:rtl w:val="0"/>
+        </w:rPr>
+      </w:r>
+    </w:p>
+    <w:p>
+      <w:pPr>
+        <w:rPr/>
+      </w:pPr>
+      <w:bookmarkStart w:colFirst="0" w:colLast="0" w:name="_3rdcrjn" w:id="22"/>
+      <w:bookmarkEnd w:id="22"/>
+      <w:r>
+        <w:rPr>
+          <w:rtl w:val="0"/>
+        </w:rPr>
+      </w:r>
+    </w:p>
+    <w:p>
+      <w:pPr>
+        <w:pStyle w:val="Heading1"/>
+        <w:numPr>
+          <w:ilvl w:val="0"/>
+          <w:numId w:val="1"/>
+        </w:numPr>
+        <w:ind w:left="360"/>
+        <w:rPr/>
+      </w:pPr>
+      <w:bookmarkStart w:colFirst="0" w:colLast="0" w:name="_o9luau1391hv" w:id="23"/>
+      <w:bookmarkEnd w:id="23"/>
+      <w:r>
+        <w:rPr>
+          <w:vertAlign w:val="baseline"/>
+          <w:rtl w:val="0"/>
+        </w:rPr>
+        <w:t xml:space="preserve">Visão de Processos </w:t>
+      </w:r>
+    </w:p>
+    <w:p>
+      <w:pPr>
+        <w:rPr/>
+      </w:pPr>
+      <w:bookmarkStart w:colFirst="0" w:colLast="0" w:name="_4k9so23fsvc1" w:id="24"/>
+      <w:bookmarkEnd w:id="24"/>
+      <w:r>
+        <w:rPr>
+          <w:rtl w:val="0"/>
+        </w:rPr>
         <w:tab/>
-        <w:t xml:space="preserve">Excluir Ponto</w:t>
-      </w:r>
-    </w:p>
-    <w:p>
-      <w:pPr>
-        <w:ind w:left="720" w:firstLine="0"/>
-        <w:rPr>
-          <w:rFonts w:ascii="Arial" w:cs="Arial" w:eastAsia="Arial" w:hAnsi="Arial"/>
-          <w:b w:val="1"/>
-        </w:rPr>
-      </w:pPr>
-      <w:r>
-        <w:rPr>
-          <w:rtl w:val="0"/>
-        </w:rPr>
-      </w:r>
-    </w:p>
-    <w:p>
-      <w:pPr>
-        <w:rPr>
-          <w:vertAlign w:val="baseline"/>
-        </w:rPr>
-      </w:pPr>
-      <w:bookmarkStart w:colFirst="0" w:colLast="0" w:name="_4d34og8" w:id="21"/>
-      <w:bookmarkEnd w:id="21"/>
+        <w:t xml:space="preserve">Checar login</w:t>
+      </w:r>
+    </w:p>
+    <w:p>
+      <w:pPr>
+        <w:rPr/>
+      </w:pPr>
+      <w:bookmarkStart w:colFirst="0" w:colLast="0" w:name="_2owj67au2htn" w:id="25"/>
+      <w:bookmarkEnd w:id="25"/>
+      <w:r>
+        <w:rPr>
+          <w:rtl w:val="0"/>
+        </w:rPr>
+        <w:tab/>
+        <w:t xml:space="preserve">Cadastrar, listar, editar e excluir o </w:t>
+      </w:r>
+      <w:r>
+        <w:rPr>
+          <w:rtl w:val="0"/>
+        </w:rPr>
+        <w:t xml:space="preserve">lançamentos</w:t>
+      </w:r>
+      <w:r>
+        <w:rPr>
+          <w:rtl w:val="0"/>
+        </w:rPr>
+      </w:r>
+    </w:p>
+    <w:p>
+      <w:pPr>
+        <w:rPr/>
+      </w:pPr>
+      <w:bookmarkStart w:colFirst="0" w:colLast="0" w:name="_2owj67au2htn" w:id="25"/>
+      <w:bookmarkEnd w:id="25"/>
+      <w:r>
+        <w:rPr>
+          <w:rtl w:val="0"/>
+        </w:rPr>
+        <w:tab/>
+        <w:t xml:space="preserve">Cadastrar, listar, editar e excluir o Pessoa</w:t>
+      </w:r>
+    </w:p>
+    <w:p>
+      <w:pPr>
+        <w:rPr/>
+      </w:pPr>
+      <w:bookmarkStart w:colFirst="0" w:colLast="0" w:name="_q3ztpcw1k9v4" w:id="26"/>
+      <w:bookmarkEnd w:id="26"/>
+      <w:r>
+        <w:rPr>
+          <w:rtl w:val="0"/>
+        </w:rPr>
+        <w:tab/>
+      </w:r>
       <w:r>
         <w:rPr>
           <w:rtl w:val="0"/>
@@ -4065,368 +3768,8 @@
         <w:ind w:left="360"/>
         <w:rPr/>
       </w:pPr>
-      <w:bookmarkStart w:colFirst="0" w:colLast="0" w:name="_57pvq7izzvj8" w:id="22"/>
-      <w:bookmarkEnd w:id="22"/>
-      <w:r>
-        <w:rPr>
-          <w:vertAlign w:val="baseline"/>
-          <w:rtl w:val="0"/>
-        </w:rPr>
-        <w:t xml:space="preserve">Visão Lógica </w:t>
-      </w:r>
-      <w:r>
-        <w:rPr>
-          <w:rtl w:val="0"/>
-        </w:rPr>
-      </w:r>
-    </w:p>
-    <w:p>
-      <w:pPr>
-        <w:ind w:firstLine="1440"/>
-        <w:rPr/>
-      </w:pPr>
-      <w:bookmarkStart w:colFirst="0" w:colLast="0" w:name="_puc63i30br6a" w:id="23"/>
-      <w:bookmarkEnd w:id="23"/>
-      <w:r>
-        <w:rPr>
-          <w:rtl w:val="0"/>
-        </w:rPr>
-        <w:t xml:space="preserve">Apresentação: Essa camada contém todas as view do projeto, as telas de apresentação, cadastro, relatórios, interface. </w:t>
-      </w:r>
-    </w:p>
-    <w:p>
-      <w:pPr>
-        <w:ind w:firstLine="1440"/>
-        <w:rPr/>
-      </w:pPr>
-      <w:bookmarkStart w:colFirst="0" w:colLast="0" w:name="_n7l7d9b714ee" w:id="24"/>
-      <w:bookmarkEnd w:id="24"/>
-      <w:r>
-        <w:rPr>
-          <w:rtl w:val="0"/>
-        </w:rPr>
-        <w:t xml:space="preserve">Serviço e Negócio: Essa camadas executa as funções: inclusão, exclusão, update, consulta.</w:t>
-      </w:r>
-    </w:p>
-    <w:p>
-      <w:pPr>
-        <w:ind w:firstLine="1440"/>
-        <w:rPr/>
-      </w:pPr>
-      <w:bookmarkStart w:colFirst="0" w:colLast="0" w:name="_5usb3rjw05g1" w:id="25"/>
-      <w:bookmarkEnd w:id="25"/>
-      <w:r>
-        <w:rPr>
-          <w:rtl w:val="0"/>
-        </w:rPr>
-        <w:t xml:space="preserve">Persistência: Essa camada é responsável por acessar o banco de dados recuperar os dados.</w:t>
-      </w:r>
-    </w:p>
-    <w:p>
-      <w:pPr>
-        <w:rPr/>
-      </w:pPr>
-      <w:bookmarkStart w:colFirst="0" w:colLast="0" w:name="_2s8eyo1" w:id="26"/>
-      <w:bookmarkEnd w:id="26"/>
-      <w:r>
-        <w:rPr>
-          <w:rtl w:val="0"/>
-        </w:rPr>
-      </w:r>
-    </w:p>
-    <w:p>
-      <w:pPr>
-        <w:pStyle w:val="Heading2"/>
-        <w:keepNext w:val="1"/>
-        <w:numPr>
-          <w:ilvl w:val="1"/>
-          <w:numId w:val="1"/>
-        </w:numPr>
-        <w:spacing w:after="60" w:before="120" w:lineRule="auto"/>
-        <w:rPr/>
-      </w:pPr>
-      <w:bookmarkStart w:colFirst="0" w:colLast="0" w:name="_8jgutxrqvo88" w:id="27"/>
+      <w:bookmarkStart w:colFirst="0" w:colLast="0" w:name="_bu7ggabrfdgm" w:id="27"/>
       <w:bookmarkEnd w:id="27"/>
-      <w:r>
-        <w:rPr>
-          <w:vertAlign w:val="baseline"/>
-          <w:rtl w:val="0"/>
-        </w:rPr>
-        <w:t xml:space="preserve">Visão Geral</w:t>
-      </w:r>
-    </w:p>
-    <w:p>
-      <w:pPr>
-        <w:rPr/>
-      </w:pPr>
-      <w:bookmarkStart w:colFirst="0" w:colLast="0" w:name="_n48wb1eup5ia" w:id="28"/>
-      <w:bookmarkEnd w:id="28"/>
-      <w:r>
-        <w:rPr>
-          <w:rtl w:val="0"/>
-        </w:rPr>
-        <w:tab/>
-        <w:t xml:space="preserve">view: enums</w:t>
-      </w:r>
-    </w:p>
-    <w:p>
-      <w:pPr>
-        <w:ind w:firstLine="1440"/>
-        <w:rPr/>
-      </w:pPr>
-      <w:bookmarkStart w:colFirst="0" w:colLast="0" w:name="_v4mc4nwocz49" w:id="29"/>
-      <w:bookmarkEnd w:id="29"/>
-      <w:r>
-        <w:rPr>
-          <w:rtl w:val="0"/>
-        </w:rPr>
-        <w:t xml:space="preserve">controller: controller, services</w:t>
-      </w:r>
-    </w:p>
-    <w:p>
-      <w:pPr>
-        <w:ind w:firstLine="1440"/>
-        <w:rPr/>
-      </w:pPr>
-      <w:bookmarkStart w:colFirst="0" w:colLast="0" w:name="_17dp8vu" w:id="30"/>
-      <w:bookmarkEnd w:id="30"/>
-      <w:r>
-        <w:rPr>
-          <w:rtl w:val="0"/>
-        </w:rPr>
-        <w:t xml:space="preserve">model: SQLQuery, repositories</w:t>
-      </w:r>
-      <w:r>
-        <w:rPr>
-          <w:rtl w:val="0"/>
-        </w:rPr>
-      </w:r>
-    </w:p>
-    <w:p>
-      <w:pPr>
-        <w:pStyle w:val="Heading2"/>
-        <w:keepNext w:val="1"/>
-        <w:numPr>
-          <w:ilvl w:val="1"/>
-          <w:numId w:val="1"/>
-        </w:numPr>
-        <w:spacing w:after="60" w:before="120" w:lineRule="auto"/>
-        <w:rPr/>
-      </w:pPr>
-      <w:bookmarkStart w:colFirst="0" w:colLast="0" w:name="_bci7wc59z0vs" w:id="31"/>
-      <w:bookmarkEnd w:id="31"/>
-      <w:r>
-        <w:rPr>
-          <w:vertAlign w:val="baseline"/>
-          <w:rtl w:val="0"/>
-        </w:rPr>
-        <w:t xml:space="preserve">Pacotes de Design Significativos do Ponto de Vista da Arquitetura</w:t>
-      </w:r>
-    </w:p>
-    <w:p>
-      <w:pPr>
-        <w:ind w:left="1440" w:firstLine="0"/>
-        <w:rPr/>
-      </w:pPr>
-      <w:bookmarkStart w:colFirst="0" w:colLast="0" w:name="_dbt6ut2s5261" w:id="32"/>
-      <w:bookmarkEnd w:id="32"/>
-      <w:r>
-        <w:rPr>
-          <w:rtl w:val="0"/>
-        </w:rPr>
-        <w:t xml:space="preserve">com.br.pontu</w:t>
-      </w:r>
-    </w:p>
-    <w:p>
-      <w:pPr>
-        <w:ind w:left="1440" w:firstLine="0"/>
-        <w:rPr/>
-      </w:pPr>
-      <w:bookmarkStart w:colFirst="0" w:colLast="0" w:name="_633exthgdtx8" w:id="33"/>
-      <w:bookmarkEnd w:id="33"/>
-      <w:r>
-        <w:rPr>
-          <w:rtl w:val="0"/>
-        </w:rPr>
-        <w:t xml:space="preserve">com.br.pontu.SQLQuery</w:t>
-      </w:r>
-    </w:p>
-    <w:p>
-      <w:pPr>
-        <w:ind w:left="1440" w:firstLine="0"/>
-        <w:rPr/>
-      </w:pPr>
-      <w:bookmarkStart w:colFirst="0" w:colLast="0" w:name="_dzcxdibvzy4w" w:id="34"/>
-      <w:bookmarkEnd w:id="34"/>
-      <w:r>
-        <w:rPr>
-          <w:rtl w:val="0"/>
-        </w:rPr>
-        <w:t xml:space="preserve">com.br.pontu.controller</w:t>
-      </w:r>
-    </w:p>
-    <w:p>
-      <w:pPr>
-        <w:ind w:left="1440" w:firstLine="0"/>
-        <w:rPr/>
-      </w:pPr>
-      <w:bookmarkStart w:colFirst="0" w:colLast="0" w:name="_svvit1cwdqoi" w:id="35"/>
-      <w:bookmarkEnd w:id="35"/>
-      <w:r>
-        <w:rPr>
-          <w:rtl w:val="0"/>
-        </w:rPr>
-        <w:t xml:space="preserve">com.br.pontu.entity</w:t>
-      </w:r>
-    </w:p>
-    <w:p>
-      <w:pPr>
-        <w:ind w:left="1440" w:firstLine="0"/>
-        <w:rPr/>
-      </w:pPr>
-      <w:bookmarkStart w:colFirst="0" w:colLast="0" w:name="_c9yf94mstt93" w:id="36"/>
-      <w:bookmarkEnd w:id="36"/>
-      <w:r>
-        <w:rPr>
-          <w:rtl w:val="0"/>
-        </w:rPr>
-        <w:t xml:space="preserve">com.br.pontu.enums</w:t>
-      </w:r>
-    </w:p>
-    <w:p>
-      <w:pPr>
-        <w:ind w:left="1440" w:firstLine="0"/>
-        <w:rPr/>
-      </w:pPr>
-      <w:bookmarkStart w:colFirst="0" w:colLast="0" w:name="_e5l8ke26sx7z" w:id="37"/>
-      <w:bookmarkEnd w:id="37"/>
-      <w:r>
-        <w:rPr>
-          <w:rtl w:val="0"/>
-        </w:rPr>
-        <w:t xml:space="preserve">com.br.pontu.repositores</w:t>
-      </w:r>
-    </w:p>
-    <w:p>
-      <w:pPr>
-        <w:ind w:left="1440" w:firstLine="0"/>
-        <w:rPr/>
-      </w:pPr>
-      <w:bookmarkStart w:colFirst="0" w:colLast="0" w:name="_dceru1kcfiat" w:id="38"/>
-      <w:bookmarkEnd w:id="38"/>
-      <w:r>
-        <w:rPr>
-          <w:rtl w:val="0"/>
-        </w:rPr>
-        <w:t xml:space="preserve">com.br.pontu.services</w:t>
-      </w:r>
-    </w:p>
-    <w:p>
-      <w:pPr>
-        <w:rPr/>
-      </w:pPr>
-      <w:bookmarkStart w:colFirst="0" w:colLast="0" w:name="_3rdcrjn" w:id="39"/>
-      <w:bookmarkEnd w:id="39"/>
-      <w:r>
-        <w:rPr>
-          <w:rtl w:val="0"/>
-        </w:rPr>
-      </w:r>
-    </w:p>
-    <w:p>
-      <w:pPr>
-        <w:pStyle w:val="Heading1"/>
-        <w:numPr>
-          <w:ilvl w:val="0"/>
-          <w:numId w:val="1"/>
-        </w:numPr>
-        <w:ind w:left="360"/>
-        <w:rPr/>
-      </w:pPr>
-      <w:bookmarkStart w:colFirst="0" w:colLast="0" w:name="_o9luau1391hv" w:id="40"/>
-      <w:bookmarkEnd w:id="40"/>
-      <w:r>
-        <w:rPr>
-          <w:vertAlign w:val="baseline"/>
-          <w:rtl w:val="0"/>
-        </w:rPr>
-        <w:t xml:space="preserve">Visão de Processos </w:t>
-      </w:r>
-    </w:p>
-    <w:p>
-      <w:pPr>
-        <w:rPr/>
-      </w:pPr>
-      <w:bookmarkStart w:colFirst="0" w:colLast="0" w:name="_4k9so23fsvc1" w:id="41"/>
-      <w:bookmarkEnd w:id="41"/>
-      <w:r>
-        <w:rPr>
-          <w:rtl w:val="0"/>
-        </w:rPr>
-        <w:tab/>
-        <w:t xml:space="preserve">Checar login</w:t>
-      </w:r>
-    </w:p>
-    <w:p>
-      <w:pPr>
-        <w:rPr/>
-      </w:pPr>
-      <w:bookmarkStart w:colFirst="0" w:colLast="0" w:name="_2owj67au2htn" w:id="42"/>
-      <w:bookmarkEnd w:id="42"/>
-      <w:r>
-        <w:rPr>
-          <w:rtl w:val="0"/>
-        </w:rPr>
-        <w:tab/>
-        <w:t xml:space="preserve">Cadastrar, listar, editar e excluir o usuário </w:t>
-      </w:r>
-    </w:p>
-    <w:p>
-      <w:pPr>
-        <w:rPr/>
-      </w:pPr>
-      <w:bookmarkStart w:colFirst="0" w:colLast="0" w:name="_83me49wjv0u1" w:id="43"/>
-      <w:bookmarkEnd w:id="43"/>
-      <w:r>
-        <w:rPr>
-          <w:rtl w:val="0"/>
-        </w:rPr>
-        <w:tab/>
-        <w:t xml:space="preserve">Marcar ponto</w:t>
-      </w:r>
-    </w:p>
-    <w:p>
-      <w:pPr>
-        <w:rPr/>
-      </w:pPr>
-      <w:bookmarkStart w:colFirst="0" w:colLast="0" w:name="_q3ztpcw1k9v4" w:id="44"/>
-      <w:bookmarkEnd w:id="44"/>
-      <w:r>
-        <w:rPr>
-          <w:rtl w:val="0"/>
-        </w:rPr>
-        <w:tab/>
-      </w:r>
-      <w:r>
-        <w:rPr>
-          <w:rtl w:val="0"/>
-        </w:rPr>
-      </w:r>
-    </w:p>
-    <w:p>
-      <w:pPr>
-        <w:pStyle w:val="Heading1"/>
-        <w:keepNext w:val="1"/>
-        <w:numPr>
-          <w:ilvl w:val="0"/>
-          <w:numId w:val="1"/>
-        </w:numPr>
-        <w:spacing w:after="60" w:before="120" w:lineRule="auto"/>
-        <w:ind w:left="360"/>
-        <w:rPr/>
-      </w:pPr>
-      <w:bookmarkStart w:colFirst="0" w:colLast="0" w:name="_bu7ggabrfdgm" w:id="45"/>
-      <w:bookmarkEnd w:id="45"/>
       <w:r>
         <w:rPr>
           <w:vertAlign w:val="baseline"/>
@@ -4455,13 +3798,13 @@
           <w:i w:val="1"/>
         </w:rPr>
       </w:pPr>
-      <w:bookmarkStart w:colFirst="0" w:colLast="0" w:name="_h4arg6rujsse" w:id="46"/>
-      <w:bookmarkEnd w:id="46"/>
-      <w:r>
-        <w:rPr>
-          <w:rtl w:val="0"/>
-        </w:rPr>
-        <w:t xml:space="preserve">O sistema poderá ser utilizado de qualquer dispositivo  que tenha conexão com a internet. Computadores, tablets e smartphones, possibilitando assim uma diversidade maior para acessos acesso</w:t>
+      <w:bookmarkStart w:colFirst="0" w:colLast="0" w:name="_h4arg6rujsse" w:id="28"/>
+      <w:bookmarkEnd w:id="28"/>
+      <w:r>
+        <w:rPr>
+          <w:rtl w:val="0"/>
+        </w:rPr>
+        <w:t xml:space="preserve">O sistema poderá ser utilizado de qualquer dispositivo  que tenha conexão com a internet. Computadores, tablets e smartphones, possibilitando assim uma diversidade maior para acessos</w:t>
       </w:r>
       <w:r>
         <w:rPr>
@@ -4476,8 +3819,8 @@
         <w:ind w:left="0" w:firstLine="0"/>
         <w:rPr/>
       </w:pPr>
-      <w:bookmarkStart w:colFirst="0" w:colLast="0" w:name="_q3ztpcw1k9v4" w:id="44"/>
-      <w:bookmarkEnd w:id="44"/>
+      <w:bookmarkStart w:colFirst="0" w:colLast="0" w:name="_q3ztpcw1k9v4" w:id="26"/>
+      <w:bookmarkEnd w:id="26"/>
       <w:r>
         <w:rPr>
           <w:rtl w:val="0"/>
@@ -4493,8 +3836,8 @@
           <w:numId w:val="1"/>
         </w:numPr>
       </w:pPr>
-      <w:bookmarkStart w:colFirst="0" w:colLast="0" w:name="_l031p13qevbo" w:id="47"/>
-      <w:bookmarkEnd w:id="47"/>
+      <w:bookmarkStart w:colFirst="0" w:colLast="0" w:name="_l031p13qevbo" w:id="29"/>
+      <w:bookmarkEnd w:id="29"/>
       <w:r>
         <w:rPr>
           <w:rtl w:val="0"/>
@@ -4515,8 +3858,8 @@
           <w:b w:val="1"/>
         </w:rPr>
       </w:pPr>
-      <w:bookmarkStart w:colFirst="0" w:colLast="0" w:name="_z33egzga1ydl" w:id="48"/>
-      <w:bookmarkEnd w:id="48"/>
+      <w:bookmarkStart w:colFirst="0" w:colLast="0" w:name="_z33egzga1ydl" w:id="30"/>
+      <w:bookmarkEnd w:id="30"/>
       <w:r>
         <w:rPr>
           <w:vertAlign w:val="baseline"/>
@@ -4562,8 +3905,8 @@
           <w:szCs w:val="24"/>
         </w:rPr>
       </w:pPr>
-      <w:bookmarkStart w:colFirst="0" w:colLast="0" w:name="_107ylok6ti2d" w:id="49"/>
-      <w:bookmarkEnd w:id="49"/>
+      <w:bookmarkStart w:colFirst="0" w:colLast="0" w:name="_107ylok6ti2d" w:id="31"/>
+      <w:bookmarkEnd w:id="31"/>
       <w:r>
         <w:rPr>
           <w:vertAlign w:val="baseline"/>
@@ -4588,58 +3931,17 @@
         <w:spacing w:after="120" w:before="0" w:line="240" w:lineRule="auto"/>
         <w:ind w:left="720" w:right="0" w:firstLine="720"/>
         <w:jc w:val="left"/>
-        <w:rPr/>
-      </w:pPr>
-      <w:bookmarkStart w:colFirst="0" w:colLast="0" w:name="_uhz5ghfucmuf" w:id="50"/>
-      <w:bookmarkEnd w:id="50"/>
-      <w:r>
-        <w:rPr>
-          <w:rtl w:val="0"/>
-        </w:rPr>
-        <w:t xml:space="preserve">O sistema não causará impacto no quesito tamanho, porque ele não ocupa espaço na máquina local, devido a ser uma aplicação online. Em relação ao seu desempenho, esperamos uma resposta considerável do sistema, hospedando em um servidor adequado, para que não ocorra travamentos ou lentidão no sistema. Atendendo assim clientes, que necessitam de suporte para pequenas e grandes escalas.</w:t>
-      </w:r>
-    </w:p>
-    <w:p>
-      <w:pPr>
-        <w:ind w:left="0" w:firstLine="0"/>
-        <w:rPr/>
-      </w:pPr>
-      <w:r>
-        <w:rPr>
-          <w:rtl w:val="0"/>
-        </w:rPr>
-      </w:r>
-    </w:p>
-    <w:p>
-      <w:pPr>
-        <w:pStyle w:val="Heading1"/>
-        <w:numPr>
-          <w:ilvl w:val="0"/>
-          <w:numId w:val="1"/>
-        </w:numPr>
-      </w:pPr>
-      <w:bookmarkStart w:colFirst="0" w:colLast="0" w:name="_q9zed7e13siz" w:id="51"/>
-      <w:bookmarkEnd w:id="51"/>
-      <w:r>
         <w:rPr>
           <w:vertAlign w:val="baseline"/>
-          <w:rtl w:val="0"/>
-        </w:rPr>
-        <w:t xml:space="preserve">Qualidade </w:t>
-      </w:r>
-    </w:p>
-    <w:p>
-      <w:pPr>
-        <w:ind w:firstLine="1440"/>
-        <w:rPr>
-          <w:vertAlign w:val="baseline"/>
-        </w:rPr>
-      </w:pPr>
-      <w:r>
-        <w:rPr>
-          <w:rtl w:val="0"/>
-        </w:rPr>
-        <w:t xml:space="preserve">Essa arquitetura mvc garante a divisão de funções por papéis, facilitando a manutenção. E será feito o uso de  criptografia em sha 256, e perfil exclusivo por usuário. Para garantir a segurança, dar garantia e privacidade aos usuários.</w:t>
+        </w:rPr>
+      </w:pPr>
+      <w:bookmarkStart w:colFirst="0" w:colLast="0" w:name="_uhz5ghfucmuf" w:id="32"/>
+      <w:bookmarkEnd w:id="32"/>
+      <w:r>
+        <w:rPr>
+          <w:rtl w:val="0"/>
+        </w:rPr>
+        <w:t xml:space="preserve">O sistema não causará impacto no quesito tamanho, porque ele não ocupa espaço na máquina local, devido a ser uma aplicação web. Em relação ao seu desempenho, esperamos uma resposta considerável do sistema, hospedando em um servidor adequado, para que não ocorra travamentos ou lentidão no sistema. Atendendo assim clientes, que necessitam de suporte para pequenas e grandes escalas.</w:t>
       </w:r>
       <w:r>
         <w:rPr>

</xml_diff>